<commit_message>
didn't actually do anything but make a folder
</commit_message>
<xml_diff>
--- a/newPaperwork/docs/1contract.docx
+++ b/newPaperwork/docs/1contract.docx
@@ -7,7 +7,7 @@
         <w:pStyle w:val="Normal"/>
         <w:numPr>
           <w:ilvl w:val="0"/>
-          <w:numId w:val="2"/>
+          <w:numId w:val="1"/>
         </w:numPr>
         <w:rPr/>
       </w:pPr>
@@ -21,7 +21,7 @@
         <w:pStyle w:val="Normal"/>
         <w:numPr>
           <w:ilvl w:val="0"/>
-          <w:numId w:val="2"/>
+          <w:numId w:val="1"/>
         </w:numPr>
         <w:rPr/>
       </w:pPr>
@@ -35,13 +35,13 @@
         <w:pStyle w:val="Normal"/>
         <w:numPr>
           <w:ilvl w:val="0"/>
-          <w:numId w:val="2"/>
-        </w:numPr>
-        <w:rPr/>
-      </w:pPr>
-      <w:r>
-        <w:rPr/>
-        <w:t>Group Members: Bradley Griffee, Mark, Morrison, Brian Sizemore</w:t>
+          <w:numId w:val="1"/>
+        </w:numPr>
+        <w:rPr/>
+      </w:pPr>
+      <w:r>
+        <w:rPr/>
+        <w:t>Group Members: Bradley Griffee, Mark Morrison, Brian Sizemore</w:t>
       </w:r>
     </w:p>
     <w:p>
@@ -49,7 +49,7 @@
         <w:pStyle w:val="Normal"/>
         <w:numPr>
           <w:ilvl w:val="0"/>
-          <w:numId w:val="2"/>
+          <w:numId w:val="1"/>
         </w:numPr>
         <w:rPr/>
       </w:pPr>
@@ -63,7 +63,7 @@
         <w:pStyle w:val="Normal"/>
         <w:numPr>
           <w:ilvl w:val="0"/>
-          <w:numId w:val="2"/>
+          <w:numId w:val="1"/>
         </w:numPr>
         <w:rPr/>
       </w:pPr>
@@ -77,7 +77,7 @@
         <w:pStyle w:val="Normal"/>
         <w:numPr>
           <w:ilvl w:val="0"/>
-          <w:numId w:val="2"/>
+          <w:numId w:val="1"/>
         </w:numPr>
         <w:rPr/>
       </w:pPr>
@@ -91,7 +91,7 @@
         <w:pStyle w:val="Normal"/>
         <w:numPr>
           <w:ilvl w:val="1"/>
-          <w:numId w:val="2"/>
+          <w:numId w:val="1"/>
         </w:numPr>
         <w:rPr/>
       </w:pPr>
@@ -105,7 +105,7 @@
         <w:pStyle w:val="Normal"/>
         <w:numPr>
           <w:ilvl w:val="2"/>
-          <w:numId w:val="2"/>
+          <w:numId w:val="1"/>
         </w:numPr>
         <w:rPr/>
       </w:pPr>
@@ -119,7 +119,7 @@
         <w:pStyle w:val="Normal"/>
         <w:numPr>
           <w:ilvl w:val="1"/>
-          <w:numId w:val="2"/>
+          <w:numId w:val="1"/>
         </w:numPr>
         <w:rPr/>
       </w:pPr>
@@ -133,7 +133,7 @@
         <w:pStyle w:val="Normal"/>
         <w:numPr>
           <w:ilvl w:val="2"/>
-          <w:numId w:val="2"/>
+          <w:numId w:val="1"/>
         </w:numPr>
         <w:rPr/>
       </w:pPr>
@@ -147,7 +147,7 @@
         <w:pStyle w:val="Normal"/>
         <w:numPr>
           <w:ilvl w:val="1"/>
-          <w:numId w:val="2"/>
+          <w:numId w:val="1"/>
         </w:numPr>
         <w:rPr/>
       </w:pPr>
@@ -161,7 +161,7 @@
         <w:pStyle w:val="Normal"/>
         <w:numPr>
           <w:ilvl w:val="2"/>
-          <w:numId w:val="2"/>
+          <w:numId w:val="1"/>
         </w:numPr>
         <w:rPr/>
       </w:pPr>
@@ -175,7 +175,7 @@
         <w:pStyle w:val="Normal"/>
         <w:numPr>
           <w:ilvl w:val="1"/>
-          <w:numId w:val="2"/>
+          <w:numId w:val="1"/>
         </w:numPr>
         <w:rPr/>
       </w:pPr>
@@ -189,7 +189,7 @@
         <w:pStyle w:val="Normal"/>
         <w:numPr>
           <w:ilvl w:val="2"/>
-          <w:numId w:val="2"/>
+          <w:numId w:val="1"/>
         </w:numPr>
         <w:rPr/>
       </w:pPr>
@@ -203,7 +203,7 @@
         <w:pStyle w:val="Normal"/>
         <w:numPr>
           <w:ilvl w:val="1"/>
-          <w:numId w:val="2"/>
+          <w:numId w:val="1"/>
         </w:numPr>
         <w:rPr/>
       </w:pPr>
@@ -217,7 +217,7 @@
         <w:pStyle w:val="Normal"/>
         <w:numPr>
           <w:ilvl w:val="2"/>
-          <w:numId w:val="2"/>
+          <w:numId w:val="1"/>
         </w:numPr>
         <w:rPr/>
       </w:pPr>
@@ -231,7 +231,7 @@
         <w:pStyle w:val="Normal"/>
         <w:numPr>
           <w:ilvl w:val="0"/>
-          <w:numId w:val="2"/>
+          <w:numId w:val="1"/>
         </w:numPr>
         <w:rPr/>
       </w:pPr>
@@ -245,7 +245,7 @@
         <w:pStyle w:val="Normal"/>
         <w:numPr>
           <w:ilvl w:val="1"/>
-          <w:numId w:val="2"/>
+          <w:numId w:val="1"/>
         </w:numPr>
         <w:rPr/>
       </w:pPr>
@@ -259,7 +259,7 @@
         <w:pStyle w:val="Normal"/>
         <w:numPr>
           <w:ilvl w:val="2"/>
-          <w:numId w:val="2"/>
+          <w:numId w:val="1"/>
         </w:numPr>
         <w:rPr/>
       </w:pPr>
@@ -273,7 +273,7 @@
         <w:pStyle w:val="Normal"/>
         <w:numPr>
           <w:ilvl w:val="2"/>
-          <w:numId w:val="2"/>
+          <w:numId w:val="1"/>
         </w:numPr>
         <w:rPr/>
       </w:pPr>
@@ -287,7 +287,7 @@
         <w:pStyle w:val="Normal"/>
         <w:numPr>
           <w:ilvl w:val="2"/>
-          <w:numId w:val="2"/>
+          <w:numId w:val="1"/>
         </w:numPr>
         <w:rPr/>
       </w:pPr>
@@ -301,7 +301,7 @@
         <w:pStyle w:val="Normal"/>
         <w:numPr>
           <w:ilvl w:val="2"/>
-          <w:numId w:val="2"/>
+          <w:numId w:val="1"/>
         </w:numPr>
         <w:rPr/>
       </w:pPr>
@@ -315,7 +315,7 @@
         <w:pStyle w:val="Normal"/>
         <w:numPr>
           <w:ilvl w:val="2"/>
-          <w:numId w:val="2"/>
+          <w:numId w:val="1"/>
         </w:numPr>
         <w:rPr/>
       </w:pPr>
@@ -359,6 +359,7 @@
       <w:pgNumType w:fmt="decimal"/>
       <w:formProt w:val="false"/>
       <w:textDirection w:val="lrTb"/>
+      <w:docGrid w:type="default" w:linePitch="240" w:charSpace="4294961151"/>
     </w:sectPr>
   </w:body>
 </w:document>
@@ -369,6 +370,116 @@
   <w:abstractNum w:abstractNumId="1">
     <w:lvl w:ilvl="0">
       <w:start w:val="1"/>
+      <w:numFmt w:val="decimal"/>
+      <w:lvlText w:val="%1."/>
+      <w:lvlJc w:val="left"/>
+      <w:pPr>
+        <w:tabs>
+          <w:tab w:val="num" w:pos="720"/>
+        </w:tabs>
+        <w:ind w:left="720" w:hanging="360"/>
+      </w:pPr>
+    </w:lvl>
+    <w:lvl w:ilvl="1">
+      <w:start w:val="1"/>
+      <w:numFmt w:val="decimal"/>
+      <w:lvlText w:val="%2."/>
+      <w:lvlJc w:val="left"/>
+      <w:pPr>
+        <w:tabs>
+          <w:tab w:val="num" w:pos="1080"/>
+        </w:tabs>
+        <w:ind w:left="1080" w:hanging="360"/>
+      </w:pPr>
+    </w:lvl>
+    <w:lvl w:ilvl="2">
+      <w:start w:val="1"/>
+      <w:numFmt w:val="decimal"/>
+      <w:lvlText w:val="%3."/>
+      <w:lvlJc w:val="left"/>
+      <w:pPr>
+        <w:tabs>
+          <w:tab w:val="num" w:pos="1440"/>
+        </w:tabs>
+        <w:ind w:left="1440" w:hanging="360"/>
+      </w:pPr>
+    </w:lvl>
+    <w:lvl w:ilvl="3">
+      <w:start w:val="1"/>
+      <w:numFmt w:val="decimal"/>
+      <w:lvlText w:val="%4."/>
+      <w:lvlJc w:val="left"/>
+      <w:pPr>
+        <w:tabs>
+          <w:tab w:val="num" w:pos="1800"/>
+        </w:tabs>
+        <w:ind w:left="1800" w:hanging="360"/>
+      </w:pPr>
+    </w:lvl>
+    <w:lvl w:ilvl="4">
+      <w:start w:val="1"/>
+      <w:numFmt w:val="decimal"/>
+      <w:lvlText w:val="%5."/>
+      <w:lvlJc w:val="left"/>
+      <w:pPr>
+        <w:tabs>
+          <w:tab w:val="num" w:pos="2160"/>
+        </w:tabs>
+        <w:ind w:left="2160" w:hanging="360"/>
+      </w:pPr>
+    </w:lvl>
+    <w:lvl w:ilvl="5">
+      <w:start w:val="1"/>
+      <w:numFmt w:val="decimal"/>
+      <w:lvlText w:val="%6."/>
+      <w:lvlJc w:val="left"/>
+      <w:pPr>
+        <w:tabs>
+          <w:tab w:val="num" w:pos="2520"/>
+        </w:tabs>
+        <w:ind w:left="2520" w:hanging="360"/>
+      </w:pPr>
+    </w:lvl>
+    <w:lvl w:ilvl="6">
+      <w:start w:val="1"/>
+      <w:numFmt w:val="decimal"/>
+      <w:lvlText w:val="%7."/>
+      <w:lvlJc w:val="left"/>
+      <w:pPr>
+        <w:tabs>
+          <w:tab w:val="num" w:pos="2880"/>
+        </w:tabs>
+        <w:ind w:left="2880" w:hanging="360"/>
+      </w:pPr>
+    </w:lvl>
+    <w:lvl w:ilvl="7">
+      <w:start w:val="1"/>
+      <w:numFmt w:val="decimal"/>
+      <w:lvlText w:val="%8."/>
+      <w:lvlJc w:val="left"/>
+      <w:pPr>
+        <w:tabs>
+          <w:tab w:val="num" w:pos="3240"/>
+        </w:tabs>
+        <w:ind w:left="3240" w:hanging="360"/>
+      </w:pPr>
+    </w:lvl>
+    <w:lvl w:ilvl="8">
+      <w:start w:val="1"/>
+      <w:numFmt w:val="decimal"/>
+      <w:lvlText w:val="%9."/>
+      <w:lvlJc w:val="left"/>
+      <w:pPr>
+        <w:tabs>
+          <w:tab w:val="num" w:pos="3600"/>
+        </w:tabs>
+        <w:ind w:left="3600" w:hanging="360"/>
+      </w:pPr>
+    </w:lvl>
+  </w:abstractNum>
+  <w:abstractNum w:abstractNumId="2">
+    <w:lvl w:ilvl="0">
+      <w:start w:val="1"/>
       <w:numFmt w:val="none"/>
       <w:suff w:val="nothing"/>
       <w:lvlText w:val=""/>
@@ -483,125 +594,6 @@
         </w:tabs>
         <w:ind w:left="1584" w:hanging="1584"/>
       </w:pPr>
-    </w:lvl>
-  </w:abstractNum>
-  <w:abstractNum w:abstractNumId="2">
-    <w:lvl w:ilvl="0">
-      <w:start w:val="1"/>
-      <w:numFmt w:val="decimal"/>
-      <w:lvlText w:val="%1."/>
-      <w:lvlJc w:val="left"/>
-      <w:pPr>
-        <w:tabs>
-          <w:tab w:val="num" w:pos="720"/>
-        </w:tabs>
-        <w:ind w:left="720" w:hanging="360"/>
-      </w:pPr>
-      <w:rPr/>
-    </w:lvl>
-    <w:lvl w:ilvl="1">
-      <w:start w:val="1"/>
-      <w:numFmt w:val="decimal"/>
-      <w:lvlText w:val="%2."/>
-      <w:lvlJc w:val="left"/>
-      <w:pPr>
-        <w:tabs>
-          <w:tab w:val="num" w:pos="1080"/>
-        </w:tabs>
-        <w:ind w:left="1080" w:hanging="360"/>
-      </w:pPr>
-      <w:rPr/>
-    </w:lvl>
-    <w:lvl w:ilvl="2">
-      <w:start w:val="1"/>
-      <w:numFmt w:val="decimal"/>
-      <w:lvlText w:val="%3."/>
-      <w:lvlJc w:val="left"/>
-      <w:pPr>
-        <w:tabs>
-          <w:tab w:val="num" w:pos="1440"/>
-        </w:tabs>
-        <w:ind w:left="1440" w:hanging="360"/>
-      </w:pPr>
-      <w:rPr/>
-    </w:lvl>
-    <w:lvl w:ilvl="3">
-      <w:start w:val="1"/>
-      <w:numFmt w:val="decimal"/>
-      <w:lvlText w:val="%4."/>
-      <w:lvlJc w:val="left"/>
-      <w:pPr>
-        <w:tabs>
-          <w:tab w:val="num" w:pos="1800"/>
-        </w:tabs>
-        <w:ind w:left="1800" w:hanging="360"/>
-      </w:pPr>
-      <w:rPr/>
-    </w:lvl>
-    <w:lvl w:ilvl="4">
-      <w:start w:val="1"/>
-      <w:numFmt w:val="decimal"/>
-      <w:lvlText w:val="%5."/>
-      <w:lvlJc w:val="left"/>
-      <w:pPr>
-        <w:tabs>
-          <w:tab w:val="num" w:pos="2160"/>
-        </w:tabs>
-        <w:ind w:left="2160" w:hanging="360"/>
-      </w:pPr>
-      <w:rPr/>
-    </w:lvl>
-    <w:lvl w:ilvl="5">
-      <w:start w:val="1"/>
-      <w:numFmt w:val="decimal"/>
-      <w:lvlText w:val="%6."/>
-      <w:lvlJc w:val="left"/>
-      <w:pPr>
-        <w:tabs>
-          <w:tab w:val="num" w:pos="2520"/>
-        </w:tabs>
-        <w:ind w:left="2520" w:hanging="360"/>
-      </w:pPr>
-      <w:rPr/>
-    </w:lvl>
-    <w:lvl w:ilvl="6">
-      <w:start w:val="1"/>
-      <w:numFmt w:val="decimal"/>
-      <w:lvlText w:val="%7."/>
-      <w:lvlJc w:val="left"/>
-      <w:pPr>
-        <w:tabs>
-          <w:tab w:val="num" w:pos="2880"/>
-        </w:tabs>
-        <w:ind w:left="2880" w:hanging="360"/>
-      </w:pPr>
-      <w:rPr/>
-    </w:lvl>
-    <w:lvl w:ilvl="7">
-      <w:start w:val="1"/>
-      <w:numFmt w:val="decimal"/>
-      <w:lvlText w:val="%8."/>
-      <w:lvlJc w:val="left"/>
-      <w:pPr>
-        <w:tabs>
-          <w:tab w:val="num" w:pos="3240"/>
-        </w:tabs>
-        <w:ind w:left="3240" w:hanging="360"/>
-      </w:pPr>
-      <w:rPr/>
-    </w:lvl>
-    <w:lvl w:ilvl="8">
-      <w:start w:val="1"/>
-      <w:numFmt w:val="decimal"/>
-      <w:lvlText w:val="%9."/>
-      <w:lvlJc w:val="left"/>
-      <w:pPr>
-        <w:tabs>
-          <w:tab w:val="num" w:pos="3600"/>
-        </w:tabs>
-        <w:ind w:left="3600" w:hanging="360"/>
-      </w:pPr>
-      <w:rPr/>
     </w:lvl>
   </w:abstractNum>
   <w:num w:numId="1">
@@ -619,15 +611,12 @@
     <w:rPrDefault>
       <w:rPr>
         <w:rFonts w:ascii="Liberation Serif" w:hAnsi="Liberation Serif" w:eastAsia="Source Han Sans CN Regular" w:cs="Lohit Devanagari"/>
-        <w:sz w:val="24"/>
         <w:szCs w:val="24"/>
         <w:lang w:val="en-US" w:eastAsia="zh-CN" w:bidi="hi-IN"/>
       </w:rPr>
     </w:rPrDefault>
     <w:pPrDefault>
-      <w:pPr>
-        <w:widowControl/>
-      </w:pPr>
+      <w:pPr/>
     </w:pPrDefault>
   </w:docDefaults>
   <w:style w:type="paragraph" w:styleId="Normal">
@@ -635,14 +624,13 @@
     <w:qFormat/>
     <w:pPr>
       <w:widowControl/>
-      <w:kinsoku w:val="true"/>
-      <w:overflowPunct w:val="true"/>
-      <w:autoSpaceDE w:val="true"/>
+      <w:overflowPunct w:val="false"/>
       <w:bidi w:val="0"/>
+      <w:jc w:val="left"/>
     </w:pPr>
     <w:rPr>
       <w:rFonts w:ascii="Liberation Serif" w:hAnsi="Liberation Serif" w:eastAsia="Source Han Sans CN Regular" w:cs="Lohit Devanagari"/>
-      <w:color w:val="auto"/>
+      <w:color w:val="00000A"/>
       <w:sz w:val="24"/>
       <w:szCs w:val="24"/>
       <w:lang w:val="en-US" w:eastAsia="zh-CN" w:bidi="hi-IN"/>
@@ -656,10 +644,6 @@
     <w:pPr>
       <w:keepNext/>
       <w:keepLines/>
-      <w:numPr>
-        <w:ilvl w:val="0"/>
-        <w:numId w:val="0"/>
-      </w:numPr>
       <w:spacing w:before="240" w:after="0"/>
       <w:outlineLvl w:val="0"/>
     </w:pPr>
@@ -677,10 +661,6 @@
     <w:pPr>
       <w:keepNext/>
       <w:keepLines/>
-      <w:numPr>
-        <w:ilvl w:val="0"/>
-        <w:numId w:val="0"/>
-      </w:numPr>
       <w:spacing w:before="360" w:after="80"/>
       <w:contextualSpacing/>
       <w:outlineLvl w:val="1"/>
@@ -699,10 +679,6 @@
     <w:pPr>
       <w:keepNext/>
       <w:keepLines/>
-      <w:numPr>
-        <w:ilvl w:val="0"/>
-        <w:numId w:val="0"/>
-      </w:numPr>
       <w:spacing w:before="280" w:after="80"/>
       <w:contextualSpacing/>
       <w:outlineLvl w:val="2"/>
@@ -721,10 +697,6 @@
     <w:pPr>
       <w:keepNext/>
       <w:keepLines/>
-      <w:numPr>
-        <w:ilvl w:val="0"/>
-        <w:numId w:val="0"/>
-      </w:numPr>
       <w:spacing w:before="240" w:after="40"/>
       <w:contextualSpacing/>
       <w:outlineLvl w:val="3"/>
@@ -741,10 +713,6 @@
     <w:pPr>
       <w:keepNext/>
       <w:keepLines/>
-      <w:numPr>
-        <w:ilvl w:val="0"/>
-        <w:numId w:val="0"/>
-      </w:numPr>
       <w:spacing w:before="220" w:after="40"/>
       <w:contextualSpacing/>
       <w:outlineLvl w:val="4"/>
@@ -761,10 +729,6 @@
     <w:pPr>
       <w:keepNext/>
       <w:keepLines/>
-      <w:numPr>
-        <w:ilvl w:val="0"/>
-        <w:numId w:val="0"/>
-      </w:numPr>
       <w:spacing w:before="200" w:after="40"/>
       <w:contextualSpacing/>
       <w:outlineLvl w:val="5"/>
@@ -783,10 +747,6 @@
     <w:pPr>
       <w:keepNext/>
       <w:keepLines/>
-      <w:numPr>
-        <w:ilvl w:val="0"/>
-        <w:numId w:val="0"/>
-      </w:numPr>
       <w:spacing w:before="40" w:after="0"/>
       <w:outlineLvl w:val="6"/>
     </w:pPr>
@@ -805,10 +765,6 @@
     <w:pPr>
       <w:keepNext/>
       <w:keepLines/>
-      <w:numPr>
-        <w:ilvl w:val="0"/>
-        <w:numId w:val="0"/>
-      </w:numPr>
       <w:spacing w:before="40" w:after="0"/>
       <w:outlineLvl w:val="7"/>
     </w:pPr>
@@ -827,10 +783,6 @@
     <w:pPr>
       <w:keepNext/>
       <w:keepLines/>
-      <w:numPr>
-        <w:ilvl w:val="0"/>
-        <w:numId w:val="0"/>
-      </w:numPr>
       <w:spacing w:before="40" w:after="0"/>
       <w:outlineLvl w:val="8"/>
     </w:pPr>
@@ -845,13 +797,11 @@
   </w:style>
   <w:style w:type="character" w:styleId="Pagenumber">
     <w:name w:val="page number"/>
-    <w:basedOn w:val="DefaultParagraphFont"/>
     <w:qFormat/>
     <w:rPr/>
   </w:style>
   <w:style w:type="character" w:styleId="TitleChar">
     <w:name w:val="Title Char"/>
-    <w:basedOn w:val="DefaultParagraphFont"/>
     <w:qFormat/>
     <w:rPr>
       <w:rFonts w:ascii="Calibri Light" w:hAnsi="Calibri Light" w:eastAsia="Source Han Sans CN Regular" w:cs="Lohit Devanagari"/>
@@ -862,7 +812,6 @@
   </w:style>
   <w:style w:type="character" w:styleId="SubtitleChar">
     <w:name w:val="Subtitle Char"/>
-    <w:basedOn w:val="DefaultParagraphFont"/>
     <w:qFormat/>
     <w:rPr>
       <w:rFonts w:eastAsia="Source Han Sans CN Regular"/>
@@ -968,19 +917,16 @@
   </w:style>
   <w:style w:type="character" w:styleId="FooterChar">
     <w:name w:val="Footer Char"/>
-    <w:basedOn w:val="DefaultParagraphFont"/>
     <w:qFormat/>
     <w:rPr/>
   </w:style>
   <w:style w:type="character" w:styleId="HeaderChar">
     <w:name w:val="Header Char"/>
-    <w:basedOn w:val="DefaultParagraphFont"/>
     <w:qFormat/>
     <w:rPr/>
   </w:style>
   <w:style w:type="character" w:styleId="Heading9Char">
     <w:name w:val="Heading 9 Char"/>
-    <w:basedOn w:val="DefaultParagraphFont"/>
     <w:qFormat/>
     <w:rPr>
       <w:rFonts w:ascii="Calibri Light" w:hAnsi="Calibri Light" w:eastAsia="Source Han Sans CN Regular" w:cs="Lohit Devanagari"/>
@@ -993,7 +939,6 @@
   </w:style>
   <w:style w:type="character" w:styleId="Heading8Char">
     <w:name w:val="Heading 8 Char"/>
-    <w:basedOn w:val="DefaultParagraphFont"/>
     <w:qFormat/>
     <w:rPr>
       <w:rFonts w:ascii="Calibri Light" w:hAnsi="Calibri Light" w:eastAsia="Source Han Sans CN Regular" w:cs="Lohit Devanagari"/>
@@ -1004,7 +949,6 @@
   </w:style>
   <w:style w:type="character" w:styleId="Heading7Char">
     <w:name w:val="Heading 7 Char"/>
-    <w:basedOn w:val="DefaultParagraphFont"/>
     <w:qFormat/>
     <w:rPr>
       <w:rFonts w:ascii="Calibri Light" w:hAnsi="Calibri Light" w:eastAsia="Source Han Sans CN Regular" w:cs="Lohit Devanagari"/>
@@ -1015,7 +959,6 @@
   </w:style>
   <w:style w:type="character" w:styleId="SubtleEmphasis">
     <w:name w:val="Subtle Emphasis"/>
-    <w:basedOn w:val="DefaultParagraphFont"/>
     <w:qFormat/>
     <w:rPr>
       <w:i/>
@@ -1025,7 +968,6 @@
   </w:style>
   <w:style w:type="character" w:styleId="InternetLink">
     <w:name w:val="Internet Link"/>
-    <w:basedOn w:val="DefaultParagraphFont"/>
     <w:rPr>
       <w:color w:val="0563C1"/>
       <w:u w:val="single"/>
@@ -1033,7 +975,6 @@
   </w:style>
   <w:style w:type="character" w:styleId="Heading1Char">
     <w:name w:val="Heading 1 Char"/>
-    <w:basedOn w:val="DefaultParagraphFont"/>
     <w:qFormat/>
     <w:rPr>
       <w:color w:val="2E75B5"/>
@@ -1200,15 +1141,13 @@
     <w:qFormat/>
     <w:pPr>
       <w:widowControl/>
-      <w:kinsoku w:val="true"/>
-      <w:overflowPunct w:val="true"/>
-      <w:autoSpaceDE w:val="true"/>
+      <w:overflowPunct w:val="false"/>
       <w:bidi w:val="0"/>
       <w:jc w:val="left"/>
     </w:pPr>
     <w:rPr>
       <w:rFonts w:ascii="Liberation Serif" w:hAnsi="Liberation Serif" w:eastAsia="Source Han Sans CN Regular" w:cs="Lohit Devanagari"/>
-      <w:color w:val="auto"/>
+      <w:color w:val="00000A"/>
       <w:sz w:val="24"/>
       <w:szCs w:val="24"/>
       <w:lang w:val="en-US" w:eastAsia="zh-CN" w:bidi="hi-IN"/>

</xml_diff>